<commit_message>
fix: drawing of cricles in CreateGridGeometry failed add: base pan and zoom capability
</commit_message>
<xml_diff>
--- a/IGUIDE Manual.docx
+++ b/IGUIDE Manual.docx
@@ -13,6 +13,12 @@
     <w:p/>
     <w:sdt>
       <w:sdtPr>
+        <w:rPr>
+          <w:rFonts w:asciiTheme="minorHAnsi" w:eastAsiaTheme="minorHAnsi" w:hAnsiTheme="minorHAnsi" w:cstheme="minorBidi"/>
+          <w:color w:val="auto"/>
+          <w:sz w:val="22"/>
+          <w:szCs w:val="22"/>
+        </w:rPr>
         <w:id w:val="-1932654848"/>
         <w:docPartObj>
           <w:docPartGallery w:val="Table of Contents"/>
@@ -21,13 +27,9 @@
       </w:sdtPr>
       <w:sdtEndPr>
         <w:rPr>
-          <w:rFonts w:asciiTheme="minorHAnsi" w:eastAsiaTheme="minorHAnsi" w:hAnsiTheme="minorHAnsi" w:cstheme="minorBidi"/>
           <w:b/>
           <w:bCs/>
           <w:noProof/>
-          <w:color w:val="auto"/>
-          <w:sz w:val="22"/>
-          <w:szCs w:val="22"/>
         </w:rPr>
       </w:sdtEndPr>
       <w:sdtContent>
@@ -948,16 +950,7 @@
         <w:t xml:space="preserve"> integration,</w:t>
       </w:r>
       <w:r>
-        <w:t xml:space="preserve"> </w:t>
-      </w:r>
-      <w:r>
-        <w:t>the following figure</w:t>
-      </w:r>
-      <w:r>
-        <w:t xml:space="preserve"> shows an IGUIDE setup</w:t>
-      </w:r>
-      <w:r>
-        <w:t xml:space="preserve"> in a given AOSLO environment. </w:t>
+        <w:t xml:space="preserve"> the following figure shows an IGUIDE setup in a given AOSLO environment. </w:t>
       </w:r>
     </w:p>
     <w:p>
@@ -1027,24 +1020,14 @@
       <w:r>
         <w:t xml:space="preserve">Figure </w:t>
       </w:r>
-      <w:r>
-        <w:fldChar w:fldCharType="begin"/>
-      </w:r>
-      <w:r>
-        <w:instrText xml:space="preserve"> SEQ Figure \* ARABIC </w:instrText>
-      </w:r>
-      <w:r>
-        <w:fldChar w:fldCharType="separate"/>
-      </w:r>
-      <w:r>
-        <w:rPr>
-          <w:noProof/>
-        </w:rPr>
-        <w:t>1</w:t>
-      </w:r>
-      <w:r>
-        <w:fldChar w:fldCharType="end"/>
-      </w:r>
+      <w:fldSimple w:instr=" SEQ Figure \* ARABIC ">
+        <w:r>
+          <w:rPr>
+            <w:noProof/>
+          </w:rPr>
+          <w:t>1</w:t>
+        </w:r>
+      </w:fldSimple>
       <w:r>
         <w:t>: IGUIDE in an AOSLO environment</w:t>
       </w:r>
@@ -1099,13 +1082,7 @@
         <w:t>AOSLO beam</w:t>
       </w:r>
       <w:r>
-        <w:t xml:space="preserve">. </w:t>
-      </w:r>
-      <w:r>
-        <w:t>T</w:t>
-      </w:r>
-      <w:r>
-        <w:t>he subject interfaces with a bite bar to maintain position.</w:t>
+        <w:t>. The subject interfaces with a bite bar to maintain position.</w:t>
       </w:r>
     </w:p>
     <w:p>
@@ -1186,19 +1163,7 @@
         <w:t>AO-SLO Imaging</w:t>
       </w:r>
       <w:r>
-        <w:t xml:space="preserve"> </w:t>
-      </w:r>
-      <w:r>
-        <w:t>(</w:t>
-      </w:r>
-      <w:r>
-        <w:t xml:space="preserve">i.e. </w:t>
-      </w:r>
-      <w:r>
-        <w:t>ICANDI, AOSACA)</w:t>
-      </w:r>
-      <w:r>
-        <w:t>.</w:t>
+        <w:t xml:space="preserve"> (i.e. ICANDI, AOSACA).</w:t>
       </w:r>
     </w:p>
     <w:p/>
@@ -1314,8 +1279,13 @@
       <w:pPr>
         <w:jc w:val="both"/>
       </w:pPr>
-      <w:r>
-        <w:t xml:space="preserve">Thorlabs can provide you with the parts you need for the assembly. Basically everything you need except for the </w:t>
+      <w:proofErr w:type="spellStart"/>
+      <w:r>
+        <w:t>Thorlabs</w:t>
+      </w:r>
+      <w:proofErr w:type="spellEnd"/>
+      <w:r>
+        <w:t xml:space="preserve"> can provide the parts you need for the assembly. Basically everything you need except for the </w:t>
       </w:r>
       <w:r>
         <w:rPr>
@@ -1332,7 +1302,13 @@
         <w:jc w:val="both"/>
       </w:pPr>
       <w:r>
-        <w:t xml:space="preserve">To fix your </w:t>
+        <w:t xml:space="preserve">To </w:t>
+      </w:r>
+      <w:r>
+        <w:t xml:space="preserve">attach </w:t>
+      </w:r>
+      <w:r>
+        <w:t xml:space="preserve">your </w:t>
       </w:r>
       <w:r>
         <w:rPr>
@@ -1341,7 +1317,13 @@
         <w:t>IGUIDE display</w:t>
       </w:r>
       <w:r>
-        <w:t xml:space="preserve"> to your breadboard, several components are required. Once assembled, they build a gallows frame for the display to hang </w:t>
+        <w:t xml:space="preserve"> </w:t>
+      </w:r>
+      <w:r>
+        <w:t>on</w:t>
+      </w:r>
+      <w:r>
+        <w:t xml:space="preserve">to your breadboard, several components are required. Once assembled, they build a gallows frame for the display to hang </w:t>
       </w:r>
       <w:r>
         <w:t>from</w:t>
@@ -2390,7 +2372,25 @@
         <w:jc w:val="both"/>
       </w:pPr>
       <w:r>
-        <w:t xml:space="preserve">IGUIDE has been written for Microsoft® Windows™ operating systems and is compatible with all </w:t>
+        <w:t xml:space="preserve">IGUIDE </w:t>
+      </w:r>
+      <w:r>
+        <w:t>is</w:t>
+      </w:r>
+      <w:r>
+        <w:t xml:space="preserve"> </w:t>
+      </w:r>
+      <w:r>
+        <w:t>made</w:t>
+      </w:r>
+      <w:r>
+        <w:t xml:space="preserve"> for </w:t>
+      </w:r>
+      <w:r>
+        <w:t xml:space="preserve">a PC with </w:t>
+      </w:r>
+      <w:r>
+        <w:t xml:space="preserve">Microsoft® Windows™ operating systems and is compatible with all </w:t>
       </w:r>
       <w:r>
         <w:t>v</w:t>
@@ -2417,7 +2417,123 @@
           <w:rPr>
             <w:rStyle w:val="Hyperlink"/>
           </w:rPr>
-          <w:t>res</w:t>
+          <w:t>resources.html</w:t>
+        </w:r>
+      </w:hyperlink>
+    </w:p>
+    <w:p>
+      <w:r>
+        <w:t>Also you</w:t>
+      </w:r>
+      <w:r>
+        <w:t xml:space="preserve"> can find this manual in its latest edition</w:t>
+      </w:r>
+      <w:r>
+        <w:t>.</w:t>
+      </w:r>
+    </w:p>
+    <w:p>
+      <w:pPr>
+        <w:jc w:val="both"/>
+      </w:pPr>
+    </w:p>
+    <w:p>
+      <w:pPr>
+        <w:jc w:val="both"/>
+      </w:pPr>
+      <w:r>
+        <w:t xml:space="preserve">If you are a member of the C-RITE consortium, you will also have access to the source code of IGUIDE. Check out </w:t>
+      </w:r>
+      <w:hyperlink r:id="rId7" w:history="1">
+        <w:r>
+          <w:rPr>
+            <w:rStyle w:val="Hyperlink"/>
+          </w:rPr>
+          <w:t>https://github.com/C-RITE/</w:t>
+        </w:r>
+      </w:hyperlink>
+      <w:r>
+        <w:t xml:space="preserve"> for a list of all sources. </w:t>
+      </w:r>
+    </w:p>
+    <w:p>
+      <w:pPr>
+        <w:jc w:val="both"/>
+      </w:pPr>
+    </w:p>
+    <w:p>
+      <w:pPr>
+        <w:pStyle w:val="Heading3"/>
+        <w:jc w:val="both"/>
+      </w:pPr>
+      <w:bookmarkStart w:id="7" w:name="_Toc20408588"/>
+      <w:r>
+        <w:t>Prerequisites</w:t>
+      </w:r>
+      <w:bookmarkEnd w:id="7"/>
+    </w:p>
+    <w:p>
+      <w:pPr>
+        <w:jc w:val="both"/>
+      </w:pPr>
+      <w:r>
+        <w:t xml:space="preserve">Before you </w:t>
+      </w:r>
+      <w:r>
+        <w:t xml:space="preserve">can </w:t>
+      </w:r>
+      <w:r>
+        <w:t>run IGUIDE you will</w:t>
+      </w:r>
+      <w:r>
+        <w:t xml:space="preserve"> first</w:t>
+      </w:r>
+      <w:r>
+        <w:t xml:space="preserve"> need to install </w:t>
+      </w:r>
+      <w:r>
+        <w:t>the Visual C++ Runtime from Microsoft®. Depending on your Windows</w:t>
+      </w:r>
+      <w:r>
+        <w:t>™</w:t>
+      </w:r>
+      <w:r>
+        <w:t xml:space="preserve"> s</w:t>
+      </w:r>
+      <w:bookmarkStart w:id="8" w:name="_GoBack"/>
+      <w:bookmarkEnd w:id="8"/>
+      <w:r>
+        <w:t xml:space="preserve">ystem type, you must choose either the 32-bit or 64-bit runtime. You can </w:t>
+      </w:r>
+      <w:r>
+        <w:t>download</w:t>
+      </w:r>
+      <w:r>
+        <w:t xml:space="preserve"> </w:t>
+      </w:r>
+      <w:r>
+        <w:t>them</w:t>
+      </w:r>
+      <w:r>
+        <w:t xml:space="preserve"> from Microsoft</w:t>
+      </w:r>
+      <w:r>
+        <w:t>’s</w:t>
+      </w:r>
+      <w:r>
+        <w:t xml:space="preserve"> website or follow these links directly:</w:t>
+      </w:r>
+    </w:p>
+    <w:p>
+      <w:pPr>
+        <w:jc w:val="center"/>
+      </w:pPr>
+      <w:hyperlink r:id="rId8" w:history="1">
+        <w:r>
+          <w:rPr>
+            <w:rStyle w:val="Hyperlink"/>
+          </w:rPr>
+          <w:t>http://go.microsoft.c</w:t>
         </w:r>
         <w:r>
           <w:rPr>
@@ -2429,108 +2545,7 @@
           <w:rPr>
             <w:rStyle w:val="Hyperlink"/>
           </w:rPr>
-          <w:t>urces.html</w:t>
-        </w:r>
-      </w:hyperlink>
-    </w:p>
-    <w:p>
-      <w:pPr>
-        <w:jc w:val="both"/>
-      </w:pPr>
-    </w:p>
-    <w:p>
-      <w:pPr>
-        <w:jc w:val="both"/>
-      </w:pPr>
-      <w:r>
-        <w:t>You can also find this manual in its latest edition on that website.</w:t>
-      </w:r>
-    </w:p>
-    <w:p>
-      <w:pPr>
-        <w:jc w:val="both"/>
-      </w:pPr>
-    </w:p>
-    <w:p>
-      <w:pPr>
-        <w:jc w:val="both"/>
-      </w:pPr>
-      <w:r>
-        <w:t xml:space="preserve">If you are a member of the C-RITE consortium, you will also have access to the source code of IGUIDE. Check out </w:t>
-      </w:r>
-      <w:hyperlink r:id="rId7" w:history="1">
-        <w:r>
-          <w:rPr>
-            <w:rStyle w:val="Hyperlink"/>
-          </w:rPr>
-          <w:t>https://github.com/C-RITE/</w:t>
-        </w:r>
-      </w:hyperlink>
-      <w:r>
-        <w:t xml:space="preserve"> for a list of all sources. </w:t>
-      </w:r>
-    </w:p>
-    <w:p>
-      <w:pPr>
-        <w:jc w:val="both"/>
-      </w:pPr>
-    </w:p>
-    <w:p>
-      <w:pPr>
-        <w:pStyle w:val="Heading3"/>
-        <w:jc w:val="both"/>
-      </w:pPr>
-      <w:bookmarkStart w:id="7" w:name="_Toc20408588"/>
-      <w:r>
-        <w:t>Prerequisites</w:t>
-      </w:r>
-      <w:bookmarkEnd w:id="7"/>
-    </w:p>
-    <w:p>
-      <w:pPr>
-        <w:jc w:val="both"/>
-      </w:pPr>
-      <w:r>
-        <w:t xml:space="preserve">Before you </w:t>
-      </w:r>
-      <w:r>
-        <w:t xml:space="preserve">can </w:t>
-      </w:r>
-      <w:r>
-        <w:t>run IGUIDE you will</w:t>
-      </w:r>
-      <w:r>
-        <w:t xml:space="preserve"> first</w:t>
-      </w:r>
-      <w:r>
-        <w:t xml:space="preserve"> need to install </w:t>
-      </w:r>
-      <w:r>
-        <w:t>the Visual C++ Runtime from Microsoft®. Depending on your Windows</w:t>
-      </w:r>
-      <w:r>
-        <w:t>™</w:t>
-      </w:r>
-      <w:r>
-        <w:t xml:space="preserve"> system type, you must choose either the 32-bit or 64-bit runtime. You can obtain </w:t>
-      </w:r>
-      <w:r>
-        <w:t>them</w:t>
-      </w:r>
-      <w:r>
-        <w:t xml:space="preserve"> from Microsoft on their website or follow these links directly:</w:t>
-      </w:r>
-    </w:p>
-    <w:p>
-      <w:pPr>
-        <w:jc w:val="center"/>
-      </w:pPr>
-      <w:hyperlink r:id="rId8" w:history="1">
-        <w:r>
-          <w:rPr>
-            <w:rStyle w:val="Hyperlink"/>
-          </w:rPr>
-          <w:t>http://go.microsoft.com/fwlink/?LinkId=746571</w:t>
+          <w:t>m/fwlink/?LinkId=746571</w:t>
         </w:r>
       </w:hyperlink>
       <w:r>
@@ -2550,13 +2565,63 @@
         </w:r>
       </w:hyperlink>
       <w:r>
+        <w:t xml:space="preserve">  (64-bit)</w:t>
+      </w:r>
+    </w:p>
+    <w:p>
+      <w:pPr>
+        <w:jc w:val="both"/>
+      </w:pPr>
+      <w:r>
+        <w:t>Windows</w:t>
+      </w:r>
+      <w:r>
+        <w:t>™</w:t>
+      </w:r>
+      <w:r>
+        <w:t xml:space="preserve"> compatibility allows you to </w:t>
+      </w:r>
+      <w:r>
+        <w:t xml:space="preserve">use 32-bit runtime in a 64-bit </w:t>
+      </w:r>
+      <w:r>
+        <w:t>edition</w:t>
+      </w:r>
+      <w:r>
+        <w:t xml:space="preserve"> of </w:t>
+      </w:r>
+      <w:r>
+        <w:t>Wind</w:t>
+      </w:r>
+      <w:r>
+        <w:t>ows</w:t>
+      </w:r>
+      <w:r>
+        <w:t>™</w:t>
+      </w:r>
+      <w:r>
+        <w:t>.</w:t>
+      </w:r>
+      <w:r>
         <w:t xml:space="preserve"> </w:t>
       </w:r>
       <w:r>
-        <w:t xml:space="preserve"> (64</w:t>
-      </w:r>
-      <w:r>
-        <w:t>-bit)</w:t>
+        <w:t>If you are unsure about which one to download,</w:t>
+      </w:r>
+      <w:r>
+        <w:t xml:space="preserve"> 32-bit is a safe bet.</w:t>
+      </w:r>
+      <w:r>
+        <w:t xml:space="preserve"> </w:t>
+      </w:r>
+      <w:r>
+        <w:t xml:space="preserve">There are no limitations </w:t>
+      </w:r>
+      <w:r>
+        <w:t>or any noteworthy performance drawbacks in</w:t>
+      </w:r>
+      <w:r>
+        <w:t xml:space="preserve"> 32-bit versions of IGUIDE.</w:t>
       </w:r>
     </w:p>
     <w:p>
@@ -2564,17 +2629,6 @@
         <w:jc w:val="both"/>
       </w:pPr>
       <w:r>
-        <w:t xml:space="preserve">If you are unsure about which one to take, 32-bit is a safe bet. </w:t>
-      </w:r>
-      <w:r>
-        <w:t xml:space="preserve">Windows® backward compatibility allows you to choose 32-bit runtime in a 64-bit Windows® environment. </w:t>
-      </w:r>
-    </w:p>
-    <w:p>
-      <w:pPr>
-        <w:jc w:val="both"/>
-      </w:pPr>
-      <w:r>
         <w:t>Just</w:t>
       </w:r>
       <w:r>
@@ -2584,10 +2638,19 @@
         <w:t xml:space="preserve">chosen </w:t>
       </w:r>
       <w:r>
-        <w:t xml:space="preserve">Visual C++ Runtime </w:t>
-      </w:r>
-      <w:r>
-        <w:t xml:space="preserve">matches your download </w:t>
+        <w:t>runtime</w:t>
+      </w:r>
+      <w:r>
+        <w:t xml:space="preserve"> </w:t>
+      </w:r>
+      <w:r>
+        <w:rPr>
+          <w:i/>
+        </w:rPr>
+        <w:t>matches</w:t>
+      </w:r>
+      <w:r>
+        <w:t xml:space="preserve"> your download </w:t>
       </w:r>
       <w:r>
         <w:t>choice of IGUIDE (32-bit or 64-bit).</w:t>
@@ -2603,11 +2666,11 @@
         <w:pStyle w:val="Heading3"/>
         <w:jc w:val="both"/>
       </w:pPr>
-      <w:bookmarkStart w:id="8" w:name="_Toc20408589"/>
+      <w:bookmarkStart w:id="9" w:name="_Toc20408589"/>
       <w:r>
         <w:t>Installation</w:t>
       </w:r>
-      <w:bookmarkEnd w:id="8"/>
+      <w:bookmarkEnd w:id="9"/>
     </w:p>
     <w:p>
       <w:pPr>
@@ -2665,7 +2728,25 @@
         <w:t>.</w:t>
       </w:r>
       <w:r>
-        <w:t xml:space="preserve"> Just drag-and-drop the file to the desktop while pressing the ALT-key.</w:t>
+        <w:t xml:space="preserve"> </w:t>
+      </w:r>
+      <w:r>
+        <w:t>Using windows explorer, j</w:t>
+      </w:r>
+      <w:r>
+        <w:t xml:space="preserve">ust drag-and-drop the file to </w:t>
+      </w:r>
+      <w:r>
+        <w:t>your</w:t>
+      </w:r>
+      <w:r>
+        <w:t xml:space="preserve"> desktop while</w:t>
+      </w:r>
+      <w:r>
+        <w:t xml:space="preserve"> pressing</w:t>
+      </w:r>
+      <w:r>
+        <w:t xml:space="preserve"> the ALT-key.</w:t>
       </w:r>
     </w:p>
     <w:p>
@@ -2675,82 +2756,13 @@
     </w:p>
     <w:p>
       <w:pPr>
-        <w:pStyle w:val="Heading3"/>
-        <w:jc w:val="both"/>
-      </w:pPr>
-      <w:bookmarkStart w:id="9" w:name="_Toc20408590"/>
-      <w:r>
-        <w:t>Updates</w:t>
-      </w:r>
-      <w:bookmarkEnd w:id="9"/>
-    </w:p>
-    <w:p>
-      <w:pPr>
-        <w:jc w:val="both"/>
-      </w:pPr>
-      <w:r>
-        <w:t>You can find the latest version</w:t>
-      </w:r>
-      <w:r>
-        <w:t xml:space="preserve"> of IGUIDE on our website</w:t>
-      </w:r>
-      <w:r>
-        <w:t xml:space="preserve"> </w:t>
-      </w:r>
-      <w:hyperlink r:id="rId10" w:history="1">
-        <w:r>
-          <w:rPr>
-            <w:rStyle w:val="Hyperlink"/>
-          </w:rPr>
-          <w:t>http://ao.ukbonn.de</w:t>
-        </w:r>
-        <w:r>
-          <w:rPr>
-            <w:rStyle w:val="Hyperlink"/>
-          </w:rPr>
-          <w:t>/resources.html</w:t>
-        </w:r>
-      </w:hyperlink>
-      <w:r>
-        <w:t>.</w:t>
-      </w:r>
-      <w:r>
-        <w:t xml:space="preserve"> </w:t>
-      </w:r>
-      <w:r>
-        <w:t>Current</w:t>
-      </w:r>
-      <w:r>
-        <w:t xml:space="preserve"> versions </w:t>
-      </w:r>
-      <w:r>
-        <w:t>offer</w:t>
-      </w:r>
-      <w:r>
-        <w:t xml:space="preserve"> new features or fix</w:t>
-      </w:r>
-      <w:r>
-        <w:t xml:space="preserve"> </w:t>
-      </w:r>
-      <w:r>
-        <w:t>issues. If you think you may have found a bug, please file a bug-report on C-RITE</w:t>
-      </w:r>
-      <w:r>
-        <w:t>.</w:t>
-      </w:r>
-      <w:bookmarkStart w:id="10" w:name="_GoBack"/>
+        <w:pStyle w:val="Heading1"/>
+      </w:pPr>
+      <w:bookmarkStart w:id="10" w:name="_Toc20408591"/>
+      <w:r>
+        <w:t>Using IGUIDE</w:t>
+      </w:r>
       <w:bookmarkEnd w:id="10"/>
-    </w:p>
-    <w:p/>
-    <w:p>
-      <w:pPr>
-        <w:pStyle w:val="Heading1"/>
-      </w:pPr>
-      <w:bookmarkStart w:id="11" w:name="_Toc20408591"/>
-      <w:r>
-        <w:t>Using IGUIDE</w:t>
-      </w:r>
-      <w:bookmarkEnd w:id="11"/>
     </w:p>
     <w:sectPr>
       <w:pgSz w:w="12240" w:h="15840"/>
@@ -3712,7 +3724,7 @@
 </file>
 
 <file path=customXml/itemProps1.xml><?xml version="1.0" encoding="utf-8"?>
-<ds:datastoreItem xmlns:ds="http://schemas.openxmlformats.org/officeDocument/2006/customXml" ds:itemID="{01F82FFE-E685-4F05-B01E-2DF2F213A21B}">
+<ds:datastoreItem xmlns:ds="http://schemas.openxmlformats.org/officeDocument/2006/customXml" ds:itemID="{8B87C79C-489C-406D-A64B-C6BE96991EF3}">
   <ds:schemaRefs>
     <ds:schemaRef ds:uri="http://schemas.openxmlformats.org/officeDocument/2006/bibliography"/>
   </ds:schemaRefs>

</xml_diff>